<commit_message>
Végleges nézet kialakítás v1.0
</commit_message>
<xml_diff>
--- a/Szakdolgozat-dokumentáció.docx
+++ b/Szakdolgozat-dokumentáció.docx
@@ -14,12 +14,12 @@
         <w:rPr>
           <w:noProof/>
           <w:sz w:val="48"/>
-          <w:lang w:val="en-US"/>
+          <w:lang w:eastAsia="hu-HU"/>
         </w:rPr>
         <mc:AlternateContent>
           <mc:Choice Requires="wps">
             <w:drawing>
-              <wp:anchor distT="0" distB="0" distL="114300" distR="114300" simplePos="0" relativeHeight="251659264" behindDoc="0" locked="0" layoutInCell="1" allowOverlap="1" wp14:anchorId="2C049905" wp14:editId="476F2C1C">
+              <wp:anchor distT="0" distB="0" distL="114300" distR="114300" simplePos="0" relativeHeight="251659264" behindDoc="0" locked="0" layoutInCell="1" allowOverlap="1" wp14:anchorId="7B904704" wp14:editId="69015152">
                 <wp:simplePos x="0" y="0"/>
                 <wp:positionH relativeFrom="margin">
                   <wp:align>center</wp:align>
@@ -68,7 +68,7 @@
           </mc:Choice>
           <mc:Fallback>
             <w:pict>
-              <v:line w14:anchorId="685C3B4C" id="Egyenes összekötő 1" o:spid="_x0000_s1026" style="position:absolute;z-index:251659264;visibility:visible;mso-wrap-style:square;mso-wrap-distance-left:9pt;mso-wrap-distance-top:0;mso-wrap-distance-right:9pt;mso-wrap-distance-bottom:0;mso-position-horizontal:center;mso-position-horizontal-relative:margin;mso-position-vertical:absolute;mso-position-vertical-relative:text" from="0,74.75pt" to="483.6pt,74.75pt" o:gfxdata="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" strokecolor="black [3200]" strokeweight="1pt">
+              <v:line w14:anchorId="15D0F1F1" id="Egyenes összekötő 1" o:spid="_x0000_s1026" style="position:absolute;z-index:251659264;visibility:visible;mso-wrap-style:square;mso-wrap-distance-left:9pt;mso-wrap-distance-top:0;mso-wrap-distance-right:9pt;mso-wrap-distance-bottom:0;mso-position-horizontal:center;mso-position-horizontal-relative:margin;mso-position-vertical:absolute;mso-position-vertical-relative:text" from="0,74.75pt" to="483.6pt,74.75pt" o:gfxdata="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" strokecolor="black [3200]" strokeweight="1pt">
                 <v:stroke joinstyle="miter"/>
                 <w10:wrap anchorx="margin"/>
               </v:line>
@@ -345,63 +345,76 @@
               <w:lang w:val="en-US"/>
             </w:rPr>
           </w:pPr>
-          <w:hyperlink w:anchor="_Toc34906814" w:history="1">
-            <w:r>
-              <w:rPr>
-                <w:rStyle w:val="Hiperhivatkozs"/>
-                <w:noProof/>
-              </w:rPr>
-              <w:t>Rendszerkövetelmények</w:t>
-            </w:r>
-            <w:r>
-              <w:rPr>
-                <w:noProof/>
-                <w:webHidden/>
-              </w:rPr>
-              <w:tab/>
-            </w:r>
-            <w:r>
-              <w:rPr>
-                <w:noProof/>
-                <w:webHidden/>
-              </w:rPr>
-              <w:fldChar w:fldCharType="begin"/>
-            </w:r>
-            <w:r>
-              <w:rPr>
-                <w:noProof/>
-                <w:webHidden/>
-              </w:rPr>
-              <w:instrText xml:space="preserve"> PAGEREF _Toc34906814 \h </w:instrText>
-            </w:r>
-            <w:r>
-              <w:rPr>
-                <w:noProof/>
-                <w:webHidden/>
-              </w:rPr>
-            </w:r>
-            <w:r>
-              <w:rPr>
-                <w:noProof/>
-                <w:webHidden/>
-              </w:rPr>
-              <w:fldChar w:fldCharType="separate"/>
-            </w:r>
-            <w:r>
-              <w:rPr>
-                <w:noProof/>
-                <w:webHidden/>
-              </w:rPr>
-              <w:t>3</w:t>
-            </w:r>
-            <w:r>
-              <w:rPr>
-                <w:noProof/>
-                <w:webHidden/>
-              </w:rPr>
-              <w:fldChar w:fldCharType="end"/>
-            </w:r>
-          </w:hyperlink>
+          <w:r>
+            <w:fldChar w:fldCharType="begin"/>
+          </w:r>
+          <w:r>
+            <w:instrText xml:space="preserve"> HYPERLINK \l "_Toc34906814" </w:instrText>
+          </w:r>
+          <w:r>
+            <w:fldChar w:fldCharType="separate"/>
+          </w:r>
+          <w:r>
+            <w:rPr>
+              <w:rStyle w:val="Hiperhivatkozs"/>
+              <w:noProof/>
+            </w:rPr>
+            <w:t>Rendszerkövetelmények</w:t>
+          </w:r>
+          <w:r>
+            <w:rPr>
+              <w:noProof/>
+              <w:webHidden/>
+            </w:rPr>
+            <w:tab/>
+          </w:r>
+          <w:r>
+            <w:rPr>
+              <w:noProof/>
+              <w:webHidden/>
+            </w:rPr>
+            <w:fldChar w:fldCharType="begin"/>
+          </w:r>
+          <w:r>
+            <w:rPr>
+              <w:noProof/>
+              <w:webHidden/>
+            </w:rPr>
+            <w:instrText xml:space="preserve"> PAGEREF _Toc34906814 \h </w:instrText>
+          </w:r>
+          <w:r>
+            <w:rPr>
+              <w:noProof/>
+              <w:webHidden/>
+            </w:rPr>
+          </w:r>
+          <w:r>
+            <w:rPr>
+              <w:noProof/>
+              <w:webHidden/>
+            </w:rPr>
+            <w:fldChar w:fldCharType="separate"/>
+          </w:r>
+          <w:r>
+            <w:rPr>
+              <w:noProof/>
+              <w:webHidden/>
+            </w:rPr>
+            <w:t>3</w:t>
+          </w:r>
+          <w:r>
+            <w:rPr>
+              <w:noProof/>
+              <w:webHidden/>
+            </w:rPr>
+            <w:fldChar w:fldCharType="end"/>
+          </w:r>
+          <w:r>
+            <w:rPr>
+              <w:noProof/>
+            </w:rPr>
+            <w:fldChar w:fldCharType="end"/>
+          </w:r>
         </w:p>
         <w:p>
           <w:pPr>
@@ -415,63 +428,76 @@
               <w:lang w:val="en-US"/>
             </w:rPr>
           </w:pPr>
-          <w:hyperlink w:anchor="_Toc34906815" w:history="1">
-            <w:r>
-              <w:rPr>
-                <w:rStyle w:val="Hiperhivatkozs"/>
-                <w:noProof/>
-              </w:rPr>
-              <w:t>Hardverkövetelmények</w:t>
-            </w:r>
-            <w:r>
-              <w:rPr>
-                <w:noProof/>
-                <w:webHidden/>
-              </w:rPr>
-              <w:tab/>
-            </w:r>
-            <w:r>
-              <w:rPr>
-                <w:noProof/>
-                <w:webHidden/>
-              </w:rPr>
-              <w:fldChar w:fldCharType="begin"/>
-            </w:r>
-            <w:r>
-              <w:rPr>
-                <w:noProof/>
-                <w:webHidden/>
-              </w:rPr>
-              <w:instrText xml:space="preserve"> PAGEREF _Toc34906815 \h </w:instrText>
-            </w:r>
-            <w:r>
-              <w:rPr>
-                <w:noProof/>
-                <w:webHidden/>
-              </w:rPr>
-            </w:r>
-            <w:r>
-              <w:rPr>
-                <w:noProof/>
-                <w:webHidden/>
-              </w:rPr>
-              <w:fldChar w:fldCharType="separate"/>
-            </w:r>
-            <w:r>
-              <w:rPr>
-                <w:noProof/>
-                <w:webHidden/>
-              </w:rPr>
-              <w:t>3</w:t>
-            </w:r>
-            <w:r>
-              <w:rPr>
-                <w:noProof/>
-                <w:webHidden/>
-              </w:rPr>
-              <w:fldChar w:fldCharType="end"/>
-            </w:r>
-          </w:hyperlink>
+          <w:r>
+            <w:fldChar w:fldCharType="begin"/>
+          </w:r>
+          <w:r>
+            <w:instrText xml:space="preserve"> HYPERLINK \l "_Toc34906815" </w:instrText>
+          </w:r>
+          <w:r>
+            <w:fldChar w:fldCharType="separate"/>
+          </w:r>
+          <w:r>
+            <w:rPr>
+              <w:rStyle w:val="Hiperhivatkozs"/>
+              <w:noProof/>
+            </w:rPr>
+            <w:t>Hardverkövetelmények</w:t>
+          </w:r>
+          <w:r>
+            <w:rPr>
+              <w:noProof/>
+              <w:webHidden/>
+            </w:rPr>
+            <w:tab/>
+          </w:r>
+          <w:r>
+            <w:rPr>
+              <w:noProof/>
+              <w:webHidden/>
+            </w:rPr>
+            <w:fldChar w:fldCharType="begin"/>
+          </w:r>
+          <w:r>
+            <w:rPr>
+              <w:noProof/>
+              <w:webHidden/>
+            </w:rPr>
+            <w:instrText xml:space="preserve"> PAGEREF _Toc34906815 \h </w:instrText>
+          </w:r>
+          <w:r>
+            <w:rPr>
+              <w:noProof/>
+              <w:webHidden/>
+            </w:rPr>
+          </w:r>
+          <w:r>
+            <w:rPr>
+              <w:noProof/>
+              <w:webHidden/>
+            </w:rPr>
+            <w:fldChar w:fldCharType="separate"/>
+          </w:r>
+          <w:r>
+            <w:rPr>
+              <w:noProof/>
+              <w:webHidden/>
+            </w:rPr>
+            <w:t>3</w:t>
+          </w:r>
+          <w:r>
+            <w:rPr>
+              <w:noProof/>
+              <w:webHidden/>
+            </w:rPr>
+            <w:fldChar w:fldCharType="end"/>
+          </w:r>
+          <w:r>
+            <w:rPr>
+              <w:noProof/>
+            </w:rPr>
+            <w:fldChar w:fldCharType="end"/>
+          </w:r>
         </w:p>
         <w:p>
           <w:pPr>
@@ -485,63 +511,76 @@
               <w:lang w:val="en-US"/>
             </w:rPr>
           </w:pPr>
-          <w:hyperlink w:anchor="_Toc34906816" w:history="1">
-            <w:r>
-              <w:rPr>
-                <w:rStyle w:val="Hiperhivatkozs"/>
-                <w:noProof/>
-              </w:rPr>
-              <w:t>Szoftverkövetelmények</w:t>
-            </w:r>
-            <w:r>
-              <w:rPr>
-                <w:noProof/>
-                <w:webHidden/>
-              </w:rPr>
-              <w:tab/>
-            </w:r>
-            <w:r>
-              <w:rPr>
-                <w:noProof/>
-                <w:webHidden/>
-              </w:rPr>
-              <w:fldChar w:fldCharType="begin"/>
-            </w:r>
-            <w:r>
-              <w:rPr>
-                <w:noProof/>
-                <w:webHidden/>
-              </w:rPr>
-              <w:instrText xml:space="preserve"> PAGEREF _Toc34906816 \h </w:instrText>
-            </w:r>
-            <w:r>
-              <w:rPr>
-                <w:noProof/>
-                <w:webHidden/>
-              </w:rPr>
-            </w:r>
-            <w:r>
-              <w:rPr>
-                <w:noProof/>
-                <w:webHidden/>
-              </w:rPr>
-              <w:fldChar w:fldCharType="separate"/>
-            </w:r>
-            <w:r>
-              <w:rPr>
-                <w:noProof/>
-                <w:webHidden/>
-              </w:rPr>
-              <w:t>3</w:t>
-            </w:r>
-            <w:r>
-              <w:rPr>
-                <w:noProof/>
-                <w:webHidden/>
-              </w:rPr>
-              <w:fldChar w:fldCharType="end"/>
-            </w:r>
-          </w:hyperlink>
+          <w:r>
+            <w:fldChar w:fldCharType="begin"/>
+          </w:r>
+          <w:r>
+            <w:instrText xml:space="preserve"> HYPERLINK \l "_Toc34906816" </w:instrText>
+          </w:r>
+          <w:r>
+            <w:fldChar w:fldCharType="separate"/>
+          </w:r>
+          <w:r>
+            <w:rPr>
+              <w:rStyle w:val="Hiperhivatkozs"/>
+              <w:noProof/>
+            </w:rPr>
+            <w:t>Szoftverkövetelmények</w:t>
+          </w:r>
+          <w:r>
+            <w:rPr>
+              <w:noProof/>
+              <w:webHidden/>
+            </w:rPr>
+            <w:tab/>
+          </w:r>
+          <w:r>
+            <w:rPr>
+              <w:noProof/>
+              <w:webHidden/>
+            </w:rPr>
+            <w:fldChar w:fldCharType="begin"/>
+          </w:r>
+          <w:r>
+            <w:rPr>
+              <w:noProof/>
+              <w:webHidden/>
+            </w:rPr>
+            <w:instrText xml:space="preserve"> PAGEREF _Toc34906816 \h </w:instrText>
+          </w:r>
+          <w:r>
+            <w:rPr>
+              <w:noProof/>
+              <w:webHidden/>
+            </w:rPr>
+          </w:r>
+          <w:r>
+            <w:rPr>
+              <w:noProof/>
+              <w:webHidden/>
+            </w:rPr>
+            <w:fldChar w:fldCharType="separate"/>
+          </w:r>
+          <w:r>
+            <w:rPr>
+              <w:noProof/>
+              <w:webHidden/>
+            </w:rPr>
+            <w:t>3</w:t>
+          </w:r>
+          <w:r>
+            <w:rPr>
+              <w:noProof/>
+              <w:webHidden/>
+            </w:rPr>
+            <w:fldChar w:fldCharType="end"/>
+          </w:r>
+          <w:r>
+            <w:rPr>
+              <w:noProof/>
+            </w:rPr>
+            <w:fldChar w:fldCharType="end"/>
+          </w:r>
         </w:p>
         <w:p>
           <w:pPr>
@@ -555,63 +594,76 @@
               <w:lang w:val="en-US"/>
             </w:rPr>
           </w:pPr>
-          <w:hyperlink w:anchor="_Toc34906817" w:history="1">
-            <w:r>
-              <w:rPr>
-                <w:rStyle w:val="Hiperhivatkozs"/>
-                <w:noProof/>
-              </w:rPr>
-              <w:t>A program telepítése</w:t>
-            </w:r>
-            <w:r>
-              <w:rPr>
-                <w:noProof/>
-                <w:webHidden/>
-              </w:rPr>
-              <w:tab/>
-            </w:r>
-            <w:r>
-              <w:rPr>
-                <w:noProof/>
-                <w:webHidden/>
-              </w:rPr>
-              <w:fldChar w:fldCharType="begin"/>
-            </w:r>
-            <w:r>
-              <w:rPr>
-                <w:noProof/>
-                <w:webHidden/>
-              </w:rPr>
-              <w:instrText xml:space="preserve"> PAGEREF _Toc34906817 \h </w:instrText>
-            </w:r>
-            <w:r>
-              <w:rPr>
-                <w:noProof/>
-                <w:webHidden/>
-              </w:rPr>
-            </w:r>
-            <w:r>
-              <w:rPr>
-                <w:noProof/>
-                <w:webHidden/>
-              </w:rPr>
-              <w:fldChar w:fldCharType="separate"/>
-            </w:r>
-            <w:r>
-              <w:rPr>
-                <w:noProof/>
-                <w:webHidden/>
-              </w:rPr>
-              <w:t>4</w:t>
-            </w:r>
-            <w:r>
-              <w:rPr>
-                <w:noProof/>
-                <w:webHidden/>
-              </w:rPr>
-              <w:fldChar w:fldCharType="end"/>
-            </w:r>
-          </w:hyperlink>
+          <w:r>
+            <w:fldChar w:fldCharType="begin"/>
+          </w:r>
+          <w:r>
+            <w:instrText xml:space="preserve"> HYPERLINK \l "_Toc34906817" </w:instrText>
+          </w:r>
+          <w:r>
+            <w:fldChar w:fldCharType="separate"/>
+          </w:r>
+          <w:r>
+            <w:rPr>
+              <w:rStyle w:val="Hiperhivatkozs"/>
+              <w:noProof/>
+            </w:rPr>
+            <w:t>A program telepítése</w:t>
+          </w:r>
+          <w:r>
+            <w:rPr>
+              <w:noProof/>
+              <w:webHidden/>
+            </w:rPr>
+            <w:tab/>
+          </w:r>
+          <w:r>
+            <w:rPr>
+              <w:noProof/>
+              <w:webHidden/>
+            </w:rPr>
+            <w:fldChar w:fldCharType="begin"/>
+          </w:r>
+          <w:r>
+            <w:rPr>
+              <w:noProof/>
+              <w:webHidden/>
+            </w:rPr>
+            <w:instrText xml:space="preserve"> PAGEREF _Toc34906817 \h </w:instrText>
+          </w:r>
+          <w:r>
+            <w:rPr>
+              <w:noProof/>
+              <w:webHidden/>
+            </w:rPr>
+          </w:r>
+          <w:r>
+            <w:rPr>
+              <w:noProof/>
+              <w:webHidden/>
+            </w:rPr>
+            <w:fldChar w:fldCharType="separate"/>
+          </w:r>
+          <w:r>
+            <w:rPr>
+              <w:noProof/>
+              <w:webHidden/>
+            </w:rPr>
+            <w:t>4</w:t>
+          </w:r>
+          <w:r>
+            <w:rPr>
+              <w:noProof/>
+              <w:webHidden/>
+            </w:rPr>
+            <w:fldChar w:fldCharType="end"/>
+          </w:r>
+          <w:r>
+            <w:rPr>
+              <w:noProof/>
+            </w:rPr>
+            <w:fldChar w:fldCharType="end"/>
+          </w:r>
         </w:p>
         <w:p>
           <w:pPr>
@@ -625,63 +677,79 @@
               <w:lang w:val="en-US"/>
             </w:rPr>
           </w:pPr>
-          <w:hyperlink w:anchor="_Toc34906818" w:history="1">
-            <w:r>
-              <w:rPr>
-                <w:rStyle w:val="Hiperhivatkozs"/>
-                <w:noProof/>
-              </w:rPr>
-              <w:t>Fejlesztői Dokumentáció</w:t>
-            </w:r>
-            <w:r>
-              <w:rPr>
-                <w:noProof/>
-                <w:webHidden/>
-              </w:rPr>
-              <w:tab/>
-            </w:r>
-            <w:r>
-              <w:rPr>
-                <w:noProof/>
-                <w:webHidden/>
-              </w:rPr>
-              <w:fldChar w:fldCharType="begin"/>
-            </w:r>
-            <w:r>
-              <w:rPr>
-                <w:noProof/>
-                <w:webHidden/>
-              </w:rPr>
-              <w:instrText xml:space="preserve"> PAGEREF _Toc34906818 \h </w:instrText>
-            </w:r>
-            <w:r>
-              <w:rPr>
-                <w:noProof/>
-                <w:webHidden/>
-              </w:rPr>
-            </w:r>
-            <w:r>
-              <w:rPr>
-                <w:noProof/>
-                <w:webHidden/>
-              </w:rPr>
-              <w:fldChar w:fldCharType="separate"/>
-            </w:r>
-            <w:r>
-              <w:rPr>
-                <w:noProof/>
-                <w:webHidden/>
-              </w:rPr>
-              <w:t>5</w:t>
-            </w:r>
-            <w:r>
-              <w:rPr>
-                <w:noProof/>
-                <w:webHidden/>
-              </w:rPr>
-              <w:fldChar w:fldCharType="end"/>
-            </w:r>
-          </w:hyperlink>
+          <w:r>
+            <w:fldChar w:fldCharType="begin"/>
+          </w:r>
+          <w:r>
+            <w:instrText xml:space="preserve"> HYPER</w:instrText>
+          </w:r>
+          <w:r>
+            <w:instrText xml:space="preserve">LINK \l "_Toc34906818" </w:instrText>
+          </w:r>
+          <w:r>
+            <w:fldChar w:fldCharType="separate"/>
+          </w:r>
+          <w:r>
+            <w:rPr>
+              <w:rStyle w:val="Hiperhivatkozs"/>
+              <w:noProof/>
+            </w:rPr>
+            <w:t>Fejlesztői Dokumentáció</w:t>
+          </w:r>
+          <w:r>
+            <w:rPr>
+              <w:noProof/>
+              <w:webHidden/>
+            </w:rPr>
+            <w:tab/>
+          </w:r>
+          <w:r>
+            <w:rPr>
+              <w:noProof/>
+              <w:webHidden/>
+            </w:rPr>
+            <w:fldChar w:fldCharType="begin"/>
+          </w:r>
+          <w:r>
+            <w:rPr>
+              <w:noProof/>
+              <w:webHidden/>
+            </w:rPr>
+            <w:instrText xml:space="preserve"> PAGEREF _Toc34906818 \h </w:instrText>
+          </w:r>
+          <w:r>
+            <w:rPr>
+              <w:noProof/>
+              <w:webHidden/>
+            </w:rPr>
+          </w:r>
+          <w:r>
+            <w:rPr>
+              <w:noProof/>
+              <w:webHidden/>
+            </w:rPr>
+            <w:fldChar w:fldCharType="separate"/>
+          </w:r>
+          <w:r>
+            <w:rPr>
+              <w:noProof/>
+              <w:webHidden/>
+            </w:rPr>
+            <w:t>5</w:t>
+          </w:r>
+          <w:r>
+            <w:rPr>
+              <w:noProof/>
+              <w:webHidden/>
+            </w:rPr>
+            <w:fldChar w:fldCharType="end"/>
+          </w:r>
+          <w:r>
+            <w:rPr>
+              <w:noProof/>
+            </w:rPr>
+            <w:fldChar w:fldCharType="end"/>
+          </w:r>
         </w:p>
         <w:p>
           <w:pPr>
@@ -695,63 +763,76 @@
               <w:lang w:val="en-US"/>
             </w:rPr>
           </w:pPr>
-          <w:hyperlink w:anchor="_Toc34906819" w:history="1">
-            <w:r>
-              <w:rPr>
-                <w:rStyle w:val="Hiperhivatkozs"/>
-                <w:noProof/>
-              </w:rPr>
-              <w:t>Témaválasztás indoklás</w:t>
-            </w:r>
-            <w:r>
-              <w:rPr>
-                <w:noProof/>
-                <w:webHidden/>
-              </w:rPr>
-              <w:tab/>
-            </w:r>
-            <w:r>
-              <w:rPr>
-                <w:noProof/>
-                <w:webHidden/>
-              </w:rPr>
-              <w:fldChar w:fldCharType="begin"/>
-            </w:r>
-            <w:r>
-              <w:rPr>
-                <w:noProof/>
-                <w:webHidden/>
-              </w:rPr>
-              <w:instrText xml:space="preserve"> PAGEREF _Toc34906819 \h </w:instrText>
-            </w:r>
-            <w:r>
-              <w:rPr>
-                <w:noProof/>
-                <w:webHidden/>
-              </w:rPr>
-            </w:r>
-            <w:r>
-              <w:rPr>
-                <w:noProof/>
-                <w:webHidden/>
-              </w:rPr>
-              <w:fldChar w:fldCharType="separate"/>
-            </w:r>
-            <w:r>
-              <w:rPr>
-                <w:noProof/>
-                <w:webHidden/>
-              </w:rPr>
-              <w:t>5</w:t>
-            </w:r>
-            <w:r>
-              <w:rPr>
-                <w:noProof/>
-                <w:webHidden/>
-              </w:rPr>
-              <w:fldChar w:fldCharType="end"/>
-            </w:r>
-          </w:hyperlink>
+          <w:r>
+            <w:fldChar w:fldCharType="begin"/>
+          </w:r>
+          <w:r>
+            <w:instrText xml:space="preserve"> HYPERLINK \l "_Toc34906819" </w:instrText>
+          </w:r>
+          <w:r>
+            <w:fldChar w:fldCharType="separate"/>
+          </w:r>
+          <w:r>
+            <w:rPr>
+              <w:rStyle w:val="Hiperhivatkozs"/>
+              <w:noProof/>
+            </w:rPr>
+            <w:t>Témaválasztás indoklás</w:t>
+          </w:r>
+          <w:r>
+            <w:rPr>
+              <w:noProof/>
+              <w:webHidden/>
+            </w:rPr>
+            <w:tab/>
+          </w:r>
+          <w:r>
+            <w:rPr>
+              <w:noProof/>
+              <w:webHidden/>
+            </w:rPr>
+            <w:fldChar w:fldCharType="begin"/>
+          </w:r>
+          <w:r>
+            <w:rPr>
+              <w:noProof/>
+              <w:webHidden/>
+            </w:rPr>
+            <w:instrText xml:space="preserve"> PAGEREF _Toc34906819 \h </w:instrText>
+          </w:r>
+          <w:r>
+            <w:rPr>
+              <w:noProof/>
+              <w:webHidden/>
+            </w:rPr>
+          </w:r>
+          <w:r>
+            <w:rPr>
+              <w:noProof/>
+              <w:webHidden/>
+            </w:rPr>
+            <w:fldChar w:fldCharType="separate"/>
+          </w:r>
+          <w:r>
+            <w:rPr>
+              <w:noProof/>
+              <w:webHidden/>
+            </w:rPr>
+            <w:t>5</w:t>
+          </w:r>
+          <w:r>
+            <w:rPr>
+              <w:noProof/>
+              <w:webHidden/>
+            </w:rPr>
+            <w:fldChar w:fldCharType="end"/>
+          </w:r>
+          <w:r>
+            <w:rPr>
+              <w:noProof/>
+            </w:rPr>
+            <w:fldChar w:fldCharType="end"/>
+          </w:r>
         </w:p>
         <w:p>
           <w:pPr>
@@ -765,63 +846,76 @@
               <w:lang w:val="en-US"/>
             </w:rPr>
           </w:pPr>
-          <w:hyperlink w:anchor="_Toc34906820" w:history="1">
-            <w:r>
-              <w:rPr>
-                <w:rStyle w:val="Hiperhivatkozs"/>
-                <w:noProof/>
-              </w:rPr>
-              <w:t>Az alkalmazott fejlesztői eszközök</w:t>
-            </w:r>
-            <w:r>
-              <w:rPr>
-                <w:noProof/>
-                <w:webHidden/>
-              </w:rPr>
-              <w:tab/>
-            </w:r>
-            <w:r>
-              <w:rPr>
-                <w:noProof/>
-                <w:webHidden/>
-              </w:rPr>
-              <w:fldChar w:fldCharType="begin"/>
-            </w:r>
-            <w:r>
-              <w:rPr>
-                <w:noProof/>
-                <w:webHidden/>
-              </w:rPr>
-              <w:instrText xml:space="preserve"> PAGEREF _Toc34906820 \h </w:instrText>
-            </w:r>
-            <w:r>
-              <w:rPr>
-                <w:noProof/>
-                <w:webHidden/>
-              </w:rPr>
-            </w:r>
-            <w:r>
-              <w:rPr>
-                <w:noProof/>
-                <w:webHidden/>
-              </w:rPr>
-              <w:fldChar w:fldCharType="separate"/>
-            </w:r>
-            <w:r>
-              <w:rPr>
-                <w:noProof/>
-                <w:webHidden/>
-              </w:rPr>
-              <w:t>5</w:t>
-            </w:r>
-            <w:r>
-              <w:rPr>
-                <w:noProof/>
-                <w:webHidden/>
-              </w:rPr>
-              <w:fldChar w:fldCharType="end"/>
-            </w:r>
-          </w:hyperlink>
+          <w:r>
+            <w:fldChar w:fldCharType="begin"/>
+          </w:r>
+          <w:r>
+            <w:instrText xml:space="preserve"> HYPERLINK \l "_Toc34906820" </w:instrText>
+          </w:r>
+          <w:r>
+            <w:fldChar w:fldCharType="separate"/>
+          </w:r>
+          <w:r>
+            <w:rPr>
+              <w:rStyle w:val="Hiperhivatkozs"/>
+              <w:noProof/>
+            </w:rPr>
+            <w:t>Az alkalmazott fejlesztői eszközök</w:t>
+          </w:r>
+          <w:r>
+            <w:rPr>
+              <w:noProof/>
+              <w:webHidden/>
+            </w:rPr>
+            <w:tab/>
+          </w:r>
+          <w:r>
+            <w:rPr>
+              <w:noProof/>
+              <w:webHidden/>
+            </w:rPr>
+            <w:fldChar w:fldCharType="begin"/>
+          </w:r>
+          <w:r>
+            <w:rPr>
+              <w:noProof/>
+              <w:webHidden/>
+            </w:rPr>
+            <w:instrText xml:space="preserve"> PAGEREF _Toc34906820 \h </w:instrText>
+          </w:r>
+          <w:r>
+            <w:rPr>
+              <w:noProof/>
+              <w:webHidden/>
+            </w:rPr>
+          </w:r>
+          <w:r>
+            <w:rPr>
+              <w:noProof/>
+              <w:webHidden/>
+            </w:rPr>
+            <w:fldChar w:fldCharType="separate"/>
+          </w:r>
+          <w:r>
+            <w:rPr>
+              <w:noProof/>
+              <w:webHidden/>
+            </w:rPr>
+            <w:t>5</w:t>
+          </w:r>
+          <w:r>
+            <w:rPr>
+              <w:noProof/>
+              <w:webHidden/>
+            </w:rPr>
+            <w:fldChar w:fldCharType="end"/>
+          </w:r>
+          <w:r>
+            <w:rPr>
+              <w:noProof/>
+            </w:rPr>
+            <w:fldChar w:fldCharType="end"/>
+          </w:r>
         </w:p>
         <w:p>
           <w:pPr>
@@ -835,63 +929,76 @@
               <w:lang w:val="en-US"/>
             </w:rPr>
           </w:pPr>
-          <w:hyperlink w:anchor="_Toc34906821" w:history="1">
-            <w:r>
-              <w:rPr>
-                <w:rStyle w:val="Hiperhivatkozs"/>
-                <w:noProof/>
-              </w:rPr>
-              <w:t>Adatbázis modell</w:t>
-            </w:r>
-            <w:r>
-              <w:rPr>
-                <w:noProof/>
-                <w:webHidden/>
-              </w:rPr>
-              <w:tab/>
-            </w:r>
-            <w:r>
-              <w:rPr>
-                <w:noProof/>
-                <w:webHidden/>
-              </w:rPr>
-              <w:fldChar w:fldCharType="begin"/>
-            </w:r>
-            <w:r>
-              <w:rPr>
-                <w:noProof/>
-                <w:webHidden/>
-              </w:rPr>
-              <w:instrText xml:space="preserve"> PAGEREF _Toc34906821 \h </w:instrText>
-            </w:r>
-            <w:r>
-              <w:rPr>
-                <w:noProof/>
-                <w:webHidden/>
-              </w:rPr>
-            </w:r>
-            <w:r>
-              <w:rPr>
-                <w:noProof/>
-                <w:webHidden/>
-              </w:rPr>
-              <w:fldChar w:fldCharType="separate"/>
-            </w:r>
-            <w:r>
-              <w:rPr>
-                <w:noProof/>
-                <w:webHidden/>
-              </w:rPr>
-              <w:t>7</w:t>
-            </w:r>
-            <w:r>
-              <w:rPr>
-                <w:noProof/>
-                <w:webHidden/>
-              </w:rPr>
-              <w:fldChar w:fldCharType="end"/>
-            </w:r>
-          </w:hyperlink>
+          <w:r>
+            <w:fldChar w:fldCharType="begin"/>
+          </w:r>
+          <w:r>
+            <w:instrText xml:space="preserve"> HYPERLINK \l "_Toc34906821" </w:instrText>
+          </w:r>
+          <w:r>
+            <w:fldChar w:fldCharType="separate"/>
+          </w:r>
+          <w:r>
+            <w:rPr>
+              <w:rStyle w:val="Hiperhivatkozs"/>
+              <w:noProof/>
+            </w:rPr>
+            <w:t>Adatbázis modell</w:t>
+          </w:r>
+          <w:r>
+            <w:rPr>
+              <w:noProof/>
+              <w:webHidden/>
+            </w:rPr>
+            <w:tab/>
+          </w:r>
+          <w:r>
+            <w:rPr>
+              <w:noProof/>
+              <w:webHidden/>
+            </w:rPr>
+            <w:fldChar w:fldCharType="begin"/>
+          </w:r>
+          <w:r>
+            <w:rPr>
+              <w:noProof/>
+              <w:webHidden/>
+            </w:rPr>
+            <w:instrText xml:space="preserve"> PAGEREF _Toc34906821 \h </w:instrText>
+          </w:r>
+          <w:r>
+            <w:rPr>
+              <w:noProof/>
+              <w:webHidden/>
+            </w:rPr>
+          </w:r>
+          <w:r>
+            <w:rPr>
+              <w:noProof/>
+              <w:webHidden/>
+            </w:rPr>
+            <w:fldChar w:fldCharType="separate"/>
+          </w:r>
+          <w:r>
+            <w:rPr>
+              <w:noProof/>
+              <w:webHidden/>
+            </w:rPr>
+            <w:t>7</w:t>
+          </w:r>
+          <w:r>
+            <w:rPr>
+              <w:noProof/>
+              <w:webHidden/>
+            </w:rPr>
+            <w:fldChar w:fldCharType="end"/>
+          </w:r>
+          <w:r>
+            <w:rPr>
+              <w:noProof/>
+            </w:rPr>
+            <w:fldChar w:fldCharType="end"/>
+          </w:r>
         </w:p>
         <w:p>
           <w:pPr>
@@ -905,63 +1012,76 @@
               <w:lang w:val="en-US"/>
             </w:rPr>
           </w:pPr>
-          <w:hyperlink w:anchor="_Toc34906822" w:history="1">
-            <w:r>
-              <w:rPr>
-                <w:rStyle w:val="Hiperhivatkozs"/>
-                <w:noProof/>
-              </w:rPr>
-              <w:t>Biztonsági kérdések</w:t>
-            </w:r>
-            <w:r>
-              <w:rPr>
-                <w:noProof/>
-                <w:webHidden/>
-              </w:rPr>
-              <w:tab/>
-            </w:r>
-            <w:r>
-              <w:rPr>
-                <w:noProof/>
-                <w:webHidden/>
-              </w:rPr>
-              <w:fldChar w:fldCharType="begin"/>
-            </w:r>
-            <w:r>
-              <w:rPr>
-                <w:noProof/>
-                <w:webHidden/>
-              </w:rPr>
-              <w:instrText xml:space="preserve"> PAGEREF _Toc34906822 \h </w:instrText>
-            </w:r>
-            <w:r>
-              <w:rPr>
-                <w:noProof/>
-                <w:webHidden/>
-              </w:rPr>
-            </w:r>
-            <w:r>
-              <w:rPr>
-                <w:noProof/>
-                <w:webHidden/>
-              </w:rPr>
-              <w:fldChar w:fldCharType="separate"/>
-            </w:r>
-            <w:r>
-              <w:rPr>
-                <w:noProof/>
-                <w:webHidden/>
-              </w:rPr>
-              <w:t>7</w:t>
-            </w:r>
-            <w:r>
-              <w:rPr>
-                <w:noProof/>
-                <w:webHidden/>
-              </w:rPr>
-              <w:fldChar w:fldCharType="end"/>
-            </w:r>
-          </w:hyperlink>
+          <w:r>
+            <w:fldChar w:fldCharType="begin"/>
+          </w:r>
+          <w:r>
+            <w:instrText xml:space="preserve"> HYPERLINK \l "_Toc34906822" </w:instrText>
+          </w:r>
+          <w:r>
+            <w:fldChar w:fldCharType="separate"/>
+          </w:r>
+          <w:r>
+            <w:rPr>
+              <w:rStyle w:val="Hiperhivatkozs"/>
+              <w:noProof/>
+            </w:rPr>
+            <w:t>Biztonsági kérdések</w:t>
+          </w:r>
+          <w:r>
+            <w:rPr>
+              <w:noProof/>
+              <w:webHidden/>
+            </w:rPr>
+            <w:tab/>
+          </w:r>
+          <w:r>
+            <w:rPr>
+              <w:noProof/>
+              <w:webHidden/>
+            </w:rPr>
+            <w:fldChar w:fldCharType="begin"/>
+          </w:r>
+          <w:r>
+            <w:rPr>
+              <w:noProof/>
+              <w:webHidden/>
+            </w:rPr>
+            <w:instrText xml:space="preserve"> PAGEREF _Toc34906822 \h </w:instrText>
+          </w:r>
+          <w:r>
+            <w:rPr>
+              <w:noProof/>
+              <w:webHidden/>
+            </w:rPr>
+          </w:r>
+          <w:r>
+            <w:rPr>
+              <w:noProof/>
+              <w:webHidden/>
+            </w:rPr>
+            <w:fldChar w:fldCharType="separate"/>
+          </w:r>
+          <w:r>
+            <w:rPr>
+              <w:noProof/>
+              <w:webHidden/>
+            </w:rPr>
+            <w:t>7</w:t>
+          </w:r>
+          <w:r>
+            <w:rPr>
+              <w:noProof/>
+              <w:webHidden/>
+            </w:rPr>
+            <w:fldChar w:fldCharType="end"/>
+          </w:r>
+          <w:r>
+            <w:rPr>
+              <w:noProof/>
+            </w:rPr>
+            <w:fldChar w:fldCharType="end"/>
+          </w:r>
         </w:p>
         <w:p>
           <w:r>
@@ -990,14 +1110,12 @@
         </w:rPr>
         <w:br w:type="page"/>
       </w:r>
-      <w:bookmarkStart w:id="0" w:name="_GoBack"/>
-      <w:bookmarkEnd w:id="0"/>
     </w:p>
     <w:p>
       <w:pPr>
         <w:pStyle w:val="Cmsor1"/>
       </w:pPr>
-      <w:bookmarkStart w:id="1" w:name="_Toc34906813"/>
+      <w:bookmarkStart w:id="0" w:name="_Toc34906813"/>
       <w:r>
         <w:lastRenderedPageBreak/>
         <w:t xml:space="preserve">A </w:t>
@@ -1008,7 +1126,7 @@
       <w:r>
         <w:t xml:space="preserve"> általános specifikációja</w:t>
       </w:r>
-      <w:bookmarkEnd w:id="1"/>
+      <w:bookmarkEnd w:id="0"/>
     </w:p>
     <w:p>
       <w:pPr>
@@ -1072,7 +1190,18 @@
           <w:szCs w:val="32"/>
         </w:rPr>
         <w:br/>
-        <w:t>A program felhasználói felületének kifejlesztésekor felhasználóbarát navigációra törekedtem.</w:t>
+        <w:t>A program felhasználói felületének kifejlesztésekor fe</w:t>
+      </w:r>
+      <w:bookmarkStart w:id="1" w:name="_GoBack"/>
+      <w:bookmarkEnd w:id="1"/>
+      <w:r>
+        <w:rPr>
+          <w:rFonts w:asciiTheme="majorHAnsi" w:eastAsiaTheme="majorEastAsia" w:hAnsiTheme="majorHAnsi" w:cstheme="majorBidi"/>
+          <w:color w:val="000000" w:themeColor="text1"/>
+          <w:sz w:val="24"/>
+          <w:szCs w:val="32"/>
+        </w:rPr>
+        <w:t>lhasználóbarát navigációra törekedtem.</w:t>
       </w:r>
     </w:p>
     <w:p>
@@ -1420,10 +1549,10 @@
       <w:r>
         <w:rPr>
           <w:noProof/>
-          <w:lang w:val="en-US"/>
+          <w:lang w:eastAsia="hu-HU"/>
         </w:rPr>
         <w:drawing>
-          <wp:anchor distT="0" distB="0" distL="114300" distR="114300" simplePos="0" relativeHeight="251660288" behindDoc="1" locked="0" layoutInCell="1" allowOverlap="1" wp14:anchorId="7D920DFA" wp14:editId="672F211C">
+          <wp:anchor distT="0" distB="0" distL="114300" distR="114300" simplePos="0" relativeHeight="251660288" behindDoc="1" locked="0" layoutInCell="1" allowOverlap="1" wp14:anchorId="7299B424" wp14:editId="0DA0C4DD">
             <wp:simplePos x="0" y="0"/>
             <wp:positionH relativeFrom="column">
               <wp:posOffset>776605</wp:posOffset>
@@ -1524,15 +1653,7 @@
         </w:numPr>
       </w:pPr>
       <w:r>
-        <w:t xml:space="preserve">Adja meg a következő </w:t>
-      </w:r>
-      <w:proofErr w:type="gramStart"/>
-      <w:r>
-        <w:t>információkat</w:t>
-      </w:r>
-      <w:proofErr w:type="gramEnd"/>
-      <w:r>
-        <w:t>:</w:t>
+        <w:t>Adja meg a következő információkat:</w:t>
       </w:r>
     </w:p>
     <w:tbl>
@@ -2208,10 +2329,10 @@
       <w:r>
         <w:rPr>
           <w:noProof/>
-          <w:lang w:val="en-US"/>
+          <w:lang w:eastAsia="hu-HU"/>
         </w:rPr>
         <w:drawing>
-          <wp:anchor distT="0" distB="0" distL="114300" distR="114300" simplePos="0" relativeHeight="251662336" behindDoc="1" locked="0" layoutInCell="1" allowOverlap="1" wp14:anchorId="16162197" wp14:editId="6A135F57">
+          <wp:anchor distT="0" distB="0" distL="114300" distR="114300" simplePos="0" relativeHeight="251662336" behindDoc="1" locked="0" layoutInCell="1" allowOverlap="1" wp14:anchorId="6BAD0875" wp14:editId="682A56DB">
             <wp:simplePos x="0" y="0"/>
             <wp:positionH relativeFrom="margin">
               <wp:posOffset>2068195</wp:posOffset>
@@ -2361,19 +2482,16 @@
       </w:r>
       <w:proofErr w:type="spellStart"/>
       <w:r>
-        <w:t>Adatbázis.sql</w:t>
+        <w:t>Adatbázis</w:t>
+      </w:r>
+      <w:proofErr w:type="gramStart"/>
+      <w:r>
+        <w:t>.sql</w:t>
       </w:r>
       <w:proofErr w:type="spellEnd"/>
-      <w:r>
-        <w:t xml:space="preserve"> </w:t>
-      </w:r>
-      <w:proofErr w:type="gramStart"/>
-      <w:r>
-        <w:t>fájlt</w:t>
-      </w:r>
       <w:proofErr w:type="gramEnd"/>
       <w:r>
-        <w:t>.</w:t>
+        <w:t xml:space="preserve"> fájlt.</w:t>
       </w:r>
     </w:p>
     <w:p>
@@ -2385,15 +2503,7 @@
         </w:numPr>
       </w:pPr>
       <w:r>
-        <w:t xml:space="preserve">Az adatbázis </w:t>
-      </w:r>
-      <w:proofErr w:type="gramStart"/>
-      <w:r>
-        <w:t>objektumainak</w:t>
-      </w:r>
-      <w:proofErr w:type="gramEnd"/>
-      <w:r>
-        <w:t xml:space="preserve"> megtekintéséhez </w:t>
+        <w:t xml:space="preserve">Az adatbázis objektumainak megtekintéséhez </w:t>
       </w:r>
       <w:proofErr w:type="spellStart"/>
       <w:r>
@@ -2613,28 +2723,20 @@
       </w:r>
       <w:proofErr w:type="gramEnd"/>
       <w:r>
-        <w:t xml:space="preserve"> alatt a keretrendszert értjük. A .NET Framework eszköztára a szoftverfejlesztés szinte minden </w:t>
+        <w:t xml:space="preserve"> alatt a keretrendszert értjük. </w:t>
       </w:r>
       <w:proofErr w:type="gramStart"/>
       <w:r>
-        <w:t>aspektusát</w:t>
+        <w:t>A .NET</w:t>
       </w:r>
       <w:proofErr w:type="gramEnd"/>
       <w:r>
-        <w:t xml:space="preserve"> (kliens-, illetve szerveroldali megoldások, adatbázisok kezelése, játékfejlesztés stb.) lefedi.</w:t>
-      </w:r>
-    </w:p>
-    <w:p>
-      <w:r>
-        <w:t xml:space="preserve">A CLI-t úgy tervezték, hogy bármilyen objektumorientált programozási nyelvet támogasson, megosztva egy közös </w:t>
-      </w:r>
-      <w:proofErr w:type="gramStart"/>
-      <w:r>
-        <w:t>objektum</w:t>
-      </w:r>
-      <w:proofErr w:type="gramEnd"/>
-      <w:r>
-        <w:t xml:space="preserve"> modellt és egy nagy, közös osztálykönyvtárat. </w:t>
+        <w:t xml:space="preserve"> Framework eszköztára a szoftverfejlesztés szinte minden aspektusát (kliens-, illetve szerveroldali megoldások, adatbázisok kezelése, játékfejlesztés stb.) lefedi.</w:t>
+      </w:r>
+    </w:p>
+    <w:p>
+      <w:r>
+        <w:t xml:space="preserve">A CLI-t úgy tervezték, hogy bármilyen objektumorientált programozási nyelvet támogasson, megosztva egy közös objektum modellt és egy nagy, közös osztálykönyvtárat. </w:t>
       </w:r>
       <w:proofErr w:type="gramStart"/>
       <w:r>
@@ -2755,15 +2857,15 @@
         </w:numPr>
       </w:pPr>
       <w:r>
-        <w:t xml:space="preserve">Visual Basic .NET, a </w:t>
+        <w:t xml:space="preserve">Visual </w:t>
       </w:r>
       <w:proofErr w:type="gramStart"/>
       <w:r>
-        <w:t>klasszikus</w:t>
+        <w:t>Basic .NET</w:t>
       </w:r>
       <w:proofErr w:type="gramEnd"/>
       <w:r>
-        <w:t xml:space="preserve"> Visual Basic egy továbbfejlesztett, objektumorientált, többszálas verziója</w:t>
+        <w:t>, a klasszikus Visual Basic egy továbbfejlesztett, objektumorientált, többszálas verziója</w:t>
       </w:r>
     </w:p>
     <w:p/>
@@ -2782,6 +2884,76 @@
     </w:p>
     <w:p>
       <w:r>
+        <w:rPr>
+          <w:noProof/>
+          <w:sz w:val="48"/>
+          <w:lang w:eastAsia="hu-HU"/>
+        </w:rPr>
+        <w:drawing>
+          <wp:anchor distT="0" distB="0" distL="114300" distR="114300" simplePos="0" relativeHeight="251663360" behindDoc="1" locked="0" layoutInCell="1" allowOverlap="1" wp14:anchorId="52F294F6" wp14:editId="3F4987A5">
+            <wp:simplePos x="0" y="0"/>
+            <wp:positionH relativeFrom="column">
+              <wp:posOffset>4443730</wp:posOffset>
+            </wp:positionH>
+            <wp:positionV relativeFrom="paragraph">
+              <wp:posOffset>120015</wp:posOffset>
+            </wp:positionV>
+            <wp:extent cx="1676545" cy="2583404"/>
+            <wp:effectExtent l="0" t="0" r="0" b="7620"/>
+            <wp:wrapTight wrapText="bothSides">
+              <wp:wrapPolygon edited="0">
+                <wp:start x="0" y="0"/>
+                <wp:lineTo x="0" y="21504"/>
+                <wp:lineTo x="21355" y="21504"/>
+                <wp:lineTo x="21355" y="0"/>
+                <wp:lineTo x="0" y="0"/>
+              </wp:wrapPolygon>
+            </wp:wrapTight>
+            <wp:docPr id="3" name="Kép 3"/>
+            <wp:cNvGraphicFramePr>
+              <a:graphicFrameLocks xmlns:a="http://schemas.openxmlformats.org/drawingml/2006/main" noChangeAspect="1"/>
+            </wp:cNvGraphicFramePr>
+            <a:graphic xmlns:a="http://schemas.openxmlformats.org/drawingml/2006/main">
+              <a:graphicData uri="http://schemas.openxmlformats.org/drawingml/2006/picture">
+                <pic:pic xmlns:pic="http://schemas.openxmlformats.org/drawingml/2006/picture">
+                  <pic:nvPicPr>
+                    <pic:cNvPr id="3" name="mvc.png"/>
+                    <pic:cNvPicPr/>
+                  </pic:nvPicPr>
+                  <pic:blipFill>
+                    <a:blip r:embed="rId9">
+                      <a:extLst>
+                        <a:ext uri="{28A0092B-C50C-407E-A947-70E740481C1C}">
+                          <a14:useLocalDpi xmlns:a14="http://schemas.microsoft.com/office/drawing/2010/main" val="0"/>
+                        </a:ext>
+                      </a:extLst>
+                    </a:blip>
+                    <a:stretch>
+                      <a:fillRect/>
+                    </a:stretch>
+                  </pic:blipFill>
+                  <pic:spPr>
+                    <a:xfrm>
+                      <a:off x="0" y="0"/>
+                      <a:ext cx="1676545" cy="2583404"/>
+                    </a:xfrm>
+                    <a:prstGeom prst="rect">
+                      <a:avLst/>
+                    </a:prstGeom>
+                  </pic:spPr>
+                </pic:pic>
+              </a:graphicData>
+            </a:graphic>
+            <wp14:sizeRelH relativeFrom="page">
+              <wp14:pctWidth>0</wp14:pctWidth>
+            </wp14:sizeRelH>
+            <wp14:sizeRelV relativeFrom="page">
+              <wp14:pctHeight>0</wp14:pctHeight>
+            </wp14:sizeRelV>
+          </wp:anchor>
+        </w:drawing>
+      </w:r>
+      <w:r>
         <w:t xml:space="preserve">A modell-nézet-vezérlő (MNV) (angolul </w:t>
       </w:r>
       <w:proofErr w:type="spellStart"/>
@@ -2790,15 +2962,7 @@
       </w:r>
       <w:proofErr w:type="spellEnd"/>
       <w:r>
-        <w:t xml:space="preserve">) a szoftvertervezésben használatos szerkezeti minta. Összetett, sok adatot a felhasználó elé táró számítógépes alkalmazásokban gyakori fejlesztői kívánalom az adathoz (modell) és a felhasználói felülethez (nézet) tartozó dolgok szétválasztása, hogy a felhasználói felület ne befolyásolja az adatkezelést, és az adatok átszervezhetők legyenek a felhasználói felület változtatása nélkül. A modell-nézet-vezérlő ezt úgy éri el, hogy elkülöníti az adatok elérését és az üzleti logikát az adatok megjelenítésétől és a felhasználói </w:t>
-      </w:r>
-      <w:proofErr w:type="gramStart"/>
-      <w:r>
-        <w:t>interakciótól</w:t>
-      </w:r>
-      <w:proofErr w:type="gramEnd"/>
-      <w:r>
-        <w:t xml:space="preserve"> egy közbülső összetevő, a vezérlő bevezetésével.</w:t>
+        <w:t>) a szoftvertervezésben használatos szerkezeti minta. Összetett, sok adatot a felhasználó elé táró számítógépes alkalmazásokban gyakori fejlesztői kívánalom az adathoz (modell) és a felhasználói felülethez (nézet) tartozó dolgok szétválasztása, hogy a felhasználói felület ne befolyásolja az adatkezelést, és az adatok átszervezhetők legyenek a felhasználói felület változtatása nélkül. A modell-nézet-vezérlő ezt úgy éri el, hogy elkülöníti az adatok elérését és az üzleti logikát az adatok megjelenítésétől és a felhasználói interakciótól egy közbülső összetevő, a vezérlő bevezetésével.</w:t>
       </w:r>
     </w:p>
     <w:p>
@@ -2811,31 +2975,7 @@
       </w:r>
       <w:proofErr w:type="spellEnd"/>
       <w:r>
-        <w:t xml:space="preserve"> a megjelenítés tovább bomlik nézetre és vezérlőre. Az MNV sokkal inkább meghatározza egy alkalmazás szerkezetét, mint az egy programtervezési mintára jellemző. Modell Az alkalmazás által kezelt </w:t>
-      </w:r>
-      <w:proofErr w:type="gramStart"/>
-      <w:r>
-        <w:t>információk</w:t>
-      </w:r>
-      <w:proofErr w:type="gramEnd"/>
-      <w:r>
-        <w:t xml:space="preserve"> tartomány-specifikus ábrázolása. A tartománylogika jelentést ad a puszta adatnak (pl. kiszámolja, hogy a mai nap a felhasználó születésnapja-e, vagy az összeget, adókat és szállítási költségeket egy vásárlói kosár elemeihez). Sok alkalmazás használ állandó tároló eljárásokat (mint mondjuk egy adatbázis) adatok tárolásához. Az MNV nem említi külön az adatelérési réteget, mert ezt beleérti a modellbe. Nézet Megjeleníti a modellt egy megfelelő alakban, mely alkalmas a felhasználói </w:t>
-      </w:r>
-      <w:proofErr w:type="gramStart"/>
-      <w:r>
-        <w:t>interakcióra</w:t>
-      </w:r>
-      <w:proofErr w:type="gramEnd"/>
-      <w:r>
-        <w:t xml:space="preserve">, jellemzően egy felhasználói felületi elem képében. Különböző célokra különböző nézetek létezhetnek ugyanahhoz a modellhez. Vezérlő Az eseményeket, jellemzően felhasználói műveleteket dolgozza fel és válaszol rájuk, illetve a modellben történő változásokat is kiválthat. Az MNV gyakran látható webalkalmazásokban, ahol a nézet az </w:t>
-      </w:r>
-      <w:proofErr w:type="gramStart"/>
-      <w:r>
-        <w:t>aktuális</w:t>
-      </w:r>
-      <w:proofErr w:type="gramEnd"/>
-      <w:r>
-        <w:t xml:space="preserve"> HTML oldal, a vezérlő pedig a kód, ami összegyűjti a dinamikus adatokat és létrehozza a HTML-ben a tartalmat. Végül a modellt a tartalom képviseli, ami általában adatbázisban vagy XML állományokban van tárolva. Habár az MNV-</w:t>
+        <w:t xml:space="preserve"> a megjelenítés tovább bomlik nézetre és vezérlőre. Az MNV sokkal inkább meghatározza egy alkalmazás szerkezetét, mint az egy programtervezési mintára jellemző. Modell Az alkalmazás által kezelt információk tartomány-specifikus ábrázolása. A tartománylogika jelentést ad a puszta adatnak (pl. kiszámolja, hogy a mai nap a felhasználó születésnapja-e, vagy az összeget, adókat és szállítási költségeket egy vásárlói kosár elemeihez). Sok alkalmazás használ állandó tároló eljárásokat (mint mondjuk egy adatbázis) adatok tárolásához. Az MNV nem említi külön az adatelérési réteget, mert ezt beleérti a modellbe. Nézet Megjeleníti a modellt egy megfelelő alakban, mely alkalmas a felhasználói interakcióra, jellemzően egy felhasználói felületi elem képében. Különböző célokra különböző nézetek létezhetnek ugyanahhoz a modellhez. Vezérlő Az eseményeket, jellemzően felhasználói műveleteket dolgozza fel és válaszol rájuk, illetve a modellben történő változásokat is kiválthat. Az MNV gyakran látható webalkalmazásokban, ahol a nézet az aktuális HTML oldal, a vezérlő pedig a kód, ami összegyűjti a dinamikus adatokat és létrehozza a HTML-ben a tartalmat. Végül a modellt a tartalom képviseli, ami általában adatbázisban vagy XML állományokban van tárolva. Habár az MNV-</w:t>
       </w:r>
       <w:proofErr w:type="spellStart"/>
       <w:r>
@@ -2879,7 +3019,11 @@
         </w:numPr>
       </w:pPr>
       <w:r>
-        <w:t xml:space="preserve">A vezérlő kapcsolatot teremt a modellel, esetleg frissíti azt a felhasználó tevékenységének megfelelő módon (pl. a vezérlő frissíti a felhasználó kosarát). Az összetett vezérlőket gyakran alakítják ki az utasítás mintának megfelelően, a műveletek egységbezárásáért és a bővítés egyszerűsítéséért. </w:t>
+        <w:t xml:space="preserve">A vezérlő kapcsolatot teremt a modellel, esetleg frissíti azt a felhasználó tevékenységének megfelelő módon (pl. a vezérlő frissíti a felhasználó kosarát). Az összetett vezérlőket gyakran </w:t>
+      </w:r>
+      <w:r>
+        <w:lastRenderedPageBreak/>
+        <w:t xml:space="preserve">alakítják ki az utasítás mintának megfelelően, a műveletek egységbezárásáért és a bővítés egyszerűsítéséért. </w:t>
       </w:r>
     </w:p>
     <w:p>
@@ -2891,7 +3035,6 @@
         </w:numPr>
       </w:pPr>
       <w:r>
-        <w:lastRenderedPageBreak/>
         <w:t xml:space="preserve">A nézet (közvetve) a modell alapján megfelelő felhasználói felületet hoz létre (pl. a nézet hozza létre a kosár tartalmát felsoroló képernyőt). A nézet a modellből nyeri az adatait. A modellnek nincs közvetlen tudomása a nézetről. </w:t>
       </w:r>
     </w:p>
@@ -2969,7 +3112,7 @@
       <w:r>
         <w:rPr>
           <w:noProof/>
-          <w:lang w:val="en-US"/>
+          <w:lang w:eastAsia="hu-HU"/>
         </w:rPr>
         <w:drawing>
           <wp:anchor distT="0" distB="0" distL="114300" distR="114300" simplePos="0" relativeHeight="251661312" behindDoc="1" locked="0" layoutInCell="1" allowOverlap="1" wp14:anchorId="043D835F" wp14:editId="46E5832B">
@@ -3003,7 +3146,7 @@
                     <pic:cNvPicPr/>
                   </pic:nvPicPr>
                   <pic:blipFill>
-                    <a:blip r:embed="rId9">
+                    <a:blip r:embed="rId10">
                       <a:extLst>
                         <a:ext uri="{28A0092B-C50C-407E-A947-70E740481C1C}">
                           <a14:useLocalDpi xmlns:a14="http://schemas.microsoft.com/office/drawing/2010/main" val="0"/>
@@ -3078,7 +3221,7 @@
     </w:p>
     <w:p/>
     <w:sectPr>
-      <w:footerReference w:type="default" r:id="rId10"/>
+      <w:footerReference w:type="default" r:id="rId11"/>
       <w:pgSz w:w="11906" w:h="16838"/>
       <w:pgMar w:top="1417" w:right="1417" w:bottom="1417" w:left="1417" w:header="708" w:footer="708" w:gutter="0"/>
       <w:cols w:space="708"/>
@@ -3143,7 +3286,7 @@
           <w:rPr>
             <w:noProof/>
           </w:rPr>
-          <w:t>2</w:t>
+          <w:t>3</w:t>
         </w:r>
         <w:r>
           <w:fldChar w:fldCharType="end"/>

</xml_diff>